<commit_message>
added report laba1-oop | created C# proj | ended  zavd1 on cpp and cs
</commit_message>
<xml_diff>
--- a/3course Algorithms/REPORTS/laba1-report-alg/laba1.docx
+++ b/3course Algorithms/REPORTS/laba1-report-alg/laba1.docx
@@ -1487,6 +1487,8 @@
         </w:rPr>
         <w:br w:type="page"/>
       </w:r>
+      <w:bookmarkStart w:id="0" w:name="_GoBack"/>
+      <w:bookmarkEnd w:id="0"/>
     </w:p>
     <w:p>
       <w:pPr>
@@ -1580,8 +1582,6 @@
         </w:rPr>
         <w:tab/>
       </w:r>
-      <w:bookmarkStart w:id="0" w:name="_GoBack"/>
-      <w:bookmarkEnd w:id="0"/>
     </w:p>
     <w:p>
       <w:pPr>
@@ -1693,24 +1693,17 @@
           <w:sz w:val="28"/>
           <w:szCs w:val="28"/>
         </w:rPr>
-        <w:t>навчил</w:t>
-      </w:r>
-      <w:r>
+        <w:t>навчились сортуванню методом прямого обміну (бульбашка)</w:t>
+      </w:r>
+    </w:p>
+    <w:p>
+      <w:pPr>
+        <w:ind w:firstLine="709"/>
+        <w:jc w:val="both"/>
         <w:rPr>
           <w:sz w:val="28"/>
           <w:szCs w:val="28"/>
-        </w:rPr>
-        <w:t>ись сортуванню методом прямого обміну (бульбашка)</w:t>
-      </w:r>
-    </w:p>
-    <w:p>
-      <w:pPr>
-        <w:ind w:firstLine="709"/>
-        <w:jc w:val="both"/>
-        <w:rPr>
-          <w:sz w:val="28"/>
-          <w:szCs w:val="28"/>
-          <w:lang w:val="en-US"/>
+          <w:lang w:val="ru-RU"/>
         </w:rPr>
       </w:pPr>
     </w:p>
@@ -1824,7 +1817,13 @@
                             <w:jc w:val="center"/>
                           </w:pPr>
                           <w:r>
-                            <w:t>шифр</w:t>
+                            <w:t>Л</w:t>
+                          </w:r>
+                          <w:r>
+                            <w:t>Р.ПО3.ПІ172.01</w:t>
+                          </w:r>
+                          <w:r>
+                            <w:t>.12</w:t>
                           </w:r>
                         </w:p>
                       </w:txbxContent>
@@ -1861,7 +1860,13 @@
                       <w:jc w:val="center"/>
                     </w:pPr>
                     <w:r>
-                      <w:t>шифр</w:t>
+                      <w:t>Л</w:t>
+                    </w:r>
+                    <w:r>
+                      <w:t>Р.ПО3.ПІ172.01</w:t>
+                    </w:r>
+                    <w:r>
+                      <w:t>.12</w:t>
                     </w:r>
                   </w:p>
                 </w:txbxContent>
@@ -3719,7 +3724,13 @@
                             <w:jc w:val="center"/>
                           </w:pPr>
                           <w:r>
-                            <w:t>шифр</w:t>
+                            <w:t>Л</w:t>
+                          </w:r>
+                          <w:r>
+                            <w:t>Р.ПО3.ПІ172.01</w:t>
+                          </w:r>
+                          <w:r>
+                            <w:t>.12</w:t>
                           </w:r>
                         </w:p>
                       </w:txbxContent>
@@ -3741,7 +3752,11 @@
         </mc:Choice>
         <mc:Fallback>
           <w:pict>
-            <v:shape w14:anchorId="54C775F1" id="Text Box 333" o:spid="_x0000_s1051" type="#_x0000_t202" style="position:absolute;margin-left:144.25pt;margin-top:689.55pt;width:338.7pt;height:21.5pt;z-index:251658752;visibility:visible;mso-wrap-style:square;mso-width-percent:0;mso-height-percent:0;mso-wrap-distance-left:9pt;mso-wrap-distance-top:0;mso-wrap-distance-right:9pt;mso-wrap-distance-bottom:0;mso-position-horizontal:absolute;mso-position-horizontal-relative:text;mso-position-vertical:absolute;mso-position-vertical-relative:text;mso-width-percent:0;mso-height-percent:0;mso-width-relative:page;mso-height-relative:page;v-text-anchor:top" o:gfxdata="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" filled="f" stroked="f">
+            <v:shapetype w14:anchorId="54C775F1" id="_x0000_t202" coordsize="21600,21600" o:spt="202" path="m,l,21600r21600,l21600,xe">
+              <v:stroke joinstyle="miter"/>
+              <v:path gradientshapeok="t" o:connecttype="rect"/>
+            </v:shapetype>
+            <v:shape id="Text Box 333" o:spid="_x0000_s1051" type="#_x0000_t202" style="position:absolute;margin-left:144.25pt;margin-top:689.55pt;width:338.7pt;height:21.5pt;z-index:251658752;visibility:visible;mso-wrap-style:square;mso-width-percent:0;mso-height-percent:0;mso-wrap-distance-left:9pt;mso-wrap-distance-top:0;mso-wrap-distance-right:9pt;mso-wrap-distance-bottom:0;mso-position-horizontal:absolute;mso-position-horizontal-relative:text;mso-position-vertical:absolute;mso-position-vertical-relative:text;mso-width-percent:0;mso-height-percent:0;mso-width-relative:page;mso-height-relative:page;v-text-anchor:top" o:gfxdata="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" filled="f" stroked="f">
               <v:textbox inset="0,0,0,0">
                 <w:txbxContent>
                   <w:p>
@@ -3752,7 +3767,13 @@
                       <w:jc w:val="center"/>
                     </w:pPr>
                     <w:r>
-                      <w:t>шифр</w:t>
+                      <w:t>Л</w:t>
+                    </w:r>
+                    <w:r>
+                      <w:t>Р.ПО3.ПІ172.01</w:t>
+                    </w:r>
+                    <w:r>
+                      <w:t>.12</w:t>
                     </w:r>
                   </w:p>
                 </w:txbxContent>
@@ -9862,7 +9883,7 @@
   <w:style w:type="paragraph" w:default="1" w:styleId="a">
     <w:name w:val="Normal"/>
     <w:qFormat/>
-    <w:rsid w:val="00011D35"/>
+    <w:rsid w:val="003E51A2"/>
     <w:rPr>
       <w:sz w:val="24"/>
       <w:szCs w:val="24"/>
@@ -10547,7 +10568,7 @@
 </file>
 
 <file path=customXml/itemProps1.xml><?xml version="1.0" encoding="utf-8"?>
-<ds:datastoreItem xmlns:ds="http://schemas.openxmlformats.org/officeDocument/2006/customXml" ds:itemID="{2E82E225-8D4E-4BE2-8852-373571D09881}">
+<ds:datastoreItem xmlns:ds="http://schemas.openxmlformats.org/officeDocument/2006/customXml" ds:itemID="{B7ACBB30-B36F-4837-B02C-0E6D1C289FC3}">
   <ds:schemaRefs>
     <ds:schemaRef ds:uri="http://schemas.openxmlformats.org/officeDocument/2006/bibliography"/>
   </ds:schemaRefs>

</xml_diff>